<commit_message>
final final description? hopefully...
</commit_message>
<xml_diff>
--- a/Dokumente/BeschreibungWebseiteFinal.docx
+++ b/Dokumente/BeschreibungWebseiteFinal.docx
@@ -30,159 +30,6 @@
       </w:r>
     </w:p>
     <w:p/>
-    <w:p>
-      <w:proofErr w:type="spellStart"/>
-      <w:r>
-        <w:t>Candyland</w:t>
-      </w:r>
-      <w:proofErr w:type="spellEnd"/>
-      <w:r>
-        <w:t xml:space="preserve"> wird von der bösen Lakritze bedroht und nur du kannst es retten!</w:t>
-      </w:r>
-    </w:p>
-    <w:p/>
-    <w:p>
-      <w:r>
-        <w:t xml:space="preserve">„Save </w:t>
-      </w:r>
-      <w:proofErr w:type="spellStart"/>
-      <w:r>
-        <w:t>the</w:t>
-      </w:r>
-      <w:proofErr w:type="spellEnd"/>
-      <w:r>
-        <w:t xml:space="preserve"> Sweets“ entstand</w:t>
-      </w:r>
-      <w:r>
-        <w:t xml:space="preserve"> im Rahmen der Veranstaltung 3D </w:t>
-      </w:r>
-      <w:r>
-        <w:t>G</w:t>
-      </w:r>
-      <w:r>
-        <w:t xml:space="preserve">ameproject und ist ein </w:t>
-      </w:r>
-      <w:proofErr w:type="spellStart"/>
-      <w:r>
-        <w:t>Jump&amp;Run</w:t>
-      </w:r>
-      <w:proofErr w:type="spellEnd"/>
-      <w:r>
-        <w:t>-</w:t>
-      </w:r>
-      <w:r>
-        <w:t>Spiel mit Puzzle</w:t>
-      </w:r>
-      <w:r>
-        <w:t>-</w:t>
-      </w:r>
-      <w:r>
-        <w:t>Elementen. Der Spieler wird in eine Welt aus Süßigkeiten gesetzt und muss dort zahlreiche Rätsel lösen</w:t>
-      </w:r>
-      <w:r>
-        <w:t>,</w:t>
-      </w:r>
-      <w:r>
-        <w:t xml:space="preserve"> um weiter zu kommen. Dabei handelt es sich um Schieberätsel, in denen man Blöcke richtig platzieren muss, Rätsel, in denen man sich auf </w:t>
-      </w:r>
-      <w:r>
-        <w:t>einer rutschigen Oberfläche bewegt, Schalterrätsel und noch einige mehr. Der Protagonist kann dabei nur springen und Blöcke verschieben</w:t>
-      </w:r>
-      <w:r>
-        <w:t>. Er</w:t>
-      </w:r>
-      <w:r>
-        <w:t xml:space="preserve"> bekommt </w:t>
-      </w:r>
-      <w:r>
-        <w:t xml:space="preserve">aber </w:t>
-      </w:r>
-      <w:r>
-        <w:t>während des Spiels einen Helfer, mit dem sich auch Blöcke zerstören lassen. Dieser kann jedoch nicht spring</w:t>
-      </w:r>
-      <w:r>
-        <w:t>en und keine Blöcke bewegen, deshalb müssen die beiden Spielfiguren richtig koordiniert werden, um gemeinsam die Rätsel zu lösen, die ihnen gestellt werden.</w:t>
-      </w:r>
-    </w:p>
-    <w:p/>
-    <w:p>
-      <w:r>
-        <w:t>Am Ende jagt man die Lakritze bis zu ihrer Basis und durchkreuzt ihre finsteren Pläne.</w:t>
-      </w:r>
-    </w:p>
-    <w:p/>
-    <w:p>
-      <w:r>
-        <w:t>Das Spie</w:t>
-      </w:r>
-      <w:r>
-        <w:t xml:space="preserve">l befindet sich in der Beta-Version und wird noch weiterentwickelt. Es gibt ein </w:t>
-      </w:r>
-      <w:proofErr w:type="spellStart"/>
-      <w:r>
-        <w:t>Tutorial</w:t>
-      </w:r>
-      <w:proofErr w:type="spellEnd"/>
-      <w:r>
-        <w:t xml:space="preserve"> und die Steuerung ist in den Optionen erklärt.</w:t>
-      </w:r>
-      <w:r>
-        <w:t xml:space="preserve"> </w:t>
-      </w:r>
-    </w:p>
-    <w:p/>
-    <w:p>
-      <w:r>
-        <w:t>Viel Spaß beim Ausprobieren!</w:t>
-      </w:r>
-    </w:p>
-    <w:p/>
-    <w:p>
-      <w:r>
-        <w:t>Wer Bugs findet oder Verbesserungsvorschläge hat</w:t>
-      </w:r>
-      <w:r>
-        <w:t>, kann uns unter folgender Mail</w:t>
-      </w:r>
-      <w:r>
-        <w:t>-</w:t>
-      </w:r>
-      <w:r>
-        <w:t>Adresse</w:t>
-      </w:r>
-      <w:r>
-        <w:t xml:space="preserve"> erreichen:</w:t>
-      </w:r>
-    </w:p>
-    <w:p/>
-    <w:p>
-      <w:hyperlink r:id="rId6" w:history="1">
-        <w:r>
-          <w:t>Svenja@acagamics.de</w:t>
-        </w:r>
-      </w:hyperlink>
-    </w:p>
-    <w:p/>
-    <w:p>
-      <w:r>
-        <w:t>Entwickelt wurde es von:</w:t>
-      </w:r>
-    </w:p>
-    <w:p>
-      <w:r>
-        <w:t>· Anne-Lena Simon: Projektleitung, 2D-Grafik, Entwicklung</w:t>
-      </w:r>
-    </w:p>
-    <w:p>
-      <w:r>
-        <w:t>· Björn Golla: Entwicklung</w:t>
-      </w:r>
-    </w:p>
-    <w:p>
-      <w:r>
-        <w:t>· Sebastian Rohde: 3D-Grafik, Entwicklung</w:t>
-      </w:r>
-    </w:p>
     <w:p>
       <w:r>
         <w:rPr>
@@ -196,11 +43,11 @@
               <wp:posOffset>22860</wp:posOffset>
             </wp:positionH>
             <wp:positionV relativeFrom="paragraph">
-              <wp:posOffset>414020</wp:posOffset>
+              <wp:posOffset>62865</wp:posOffset>
             </wp:positionV>
             <wp:extent cx="4714875" cy="2924175"/>
             <wp:effectExtent l="19050" t="0" r="9525" b="0"/>
-            <wp:wrapSquare wrapText="bothSides"/>
+            <wp:wrapTopAndBottom/>
             <wp:docPr id="1" name="Grafik1"/>
             <wp:cNvGraphicFramePr/>
             <a:graphic xmlns:a="http://schemas.openxmlformats.org/drawingml/2006/main">
@@ -236,18 +83,363 @@
         </w:drawing>
       </w:r>
       <w:r>
-        <w:t xml:space="preserve">· Svenja </w:t>
-      </w:r>
+        <w:t>[Trailer hier]</w:t>
+      </w:r>
+    </w:p>
+    <w:p/>
+    <w:p>
       <w:proofErr w:type="spellStart"/>
       <w:r>
+        <w:t>Candyland</w:t>
+      </w:r>
+      <w:proofErr w:type="spellEnd"/>
+      <w:r>
+        <w:t xml:space="preserve"> wird von der bösen Lakritze bedroht und nur du kannst es retten!</w:t>
+      </w:r>
+    </w:p>
+    <w:p/>
+    <w:p>
+      <w:r>
+        <w:t xml:space="preserve">„Save </w:t>
+      </w:r>
+      <w:proofErr w:type="spellStart"/>
+      <w:r>
+        <w:t>the</w:t>
+      </w:r>
+      <w:proofErr w:type="spellEnd"/>
+      <w:r>
+        <w:t xml:space="preserve"> Sweets“ entstand</w:t>
+      </w:r>
+      <w:r>
+        <w:t xml:space="preserve"> im Rahmen der Veranstaltung 3D </w:t>
+      </w:r>
+      <w:r>
+        <w:t>G</w:t>
+      </w:r>
+      <w:r>
+        <w:t xml:space="preserve">ameproject und ist ein </w:t>
+      </w:r>
+      <w:proofErr w:type="spellStart"/>
+      <w:r>
+        <w:t>Jump&amp;Run</w:t>
+      </w:r>
+      <w:proofErr w:type="spellEnd"/>
+      <w:r>
+        <w:t>-</w:t>
+      </w:r>
+      <w:r>
+        <w:t>Spiel mit Puzzle</w:t>
+      </w:r>
+      <w:r>
+        <w:t>-</w:t>
+      </w:r>
+      <w:r>
+        <w:t>Elementen. Der Spieler wird in eine Welt aus Süßigkeiten gesetzt und muss dort zahlreiche Rätsel lösen</w:t>
+      </w:r>
+      <w:r>
+        <w:t>,</w:t>
+      </w:r>
+      <w:r>
+        <w:t xml:space="preserve"> um weiter zu kommen. Dabei handelt es sich um Schieberätsel, in denen man Blöcke richtig platzieren muss, Rätsel, in denen man sich auf einer rutschigen Oberfläche bewegt, Schalterrätsel und noch einige mehr. Der Protagonist kann dabei nur springen und Blöcke verschieben</w:t>
+      </w:r>
+      <w:r>
+        <w:t>. Er</w:t>
+      </w:r>
+      <w:r>
+        <w:t xml:space="preserve"> bekommt </w:t>
+      </w:r>
+      <w:r>
+        <w:t xml:space="preserve">aber </w:t>
+      </w:r>
+      <w:r>
+        <w:t>während des Spiels einen Helfer, mit dem sich auch Blöcke zerstören lassen. Dieser kann jedoch nicht springen und keine Blöcke bewegen, deshalb müssen die beiden Spielfiguren richtig koordiniert werden, um gemeinsam die Rätsel zu lösen, die ihnen gestellt werden.</w:t>
+      </w:r>
+    </w:p>
+    <w:p/>
+    <w:p>
+      <w:r>
+        <w:t>Am Ende jagt man die Lakritze bis zu ihrer Basis und durchkreuzt ihre finsteren Pläne.</w:t>
+      </w:r>
+    </w:p>
+    <w:p/>
+    <w:p>
+      <w:r>
+        <w:t xml:space="preserve">Das Spiel befindet sich in der Beta-Version und wird noch weiterentwickelt. Es gibt ein </w:t>
+      </w:r>
+      <w:proofErr w:type="spellStart"/>
+      <w:r>
+        <w:t>Tutorial</w:t>
+      </w:r>
+      <w:proofErr w:type="spellEnd"/>
+      <w:r>
+        <w:t xml:space="preserve"> und die Steuerung ist in den Optionen erklärt.</w:t>
+      </w:r>
+      <w:r>
+        <w:t xml:space="preserve"> </w:t>
+      </w:r>
+    </w:p>
+    <w:p/>
+    <w:p>
+      <w:r>
+        <w:t>Viel Spaß beim Ausprobieren!</w:t>
+      </w:r>
+    </w:p>
+    <w:p/>
+    <w:p>
+      <w:r>
+        <w:t>Wer Bugs findet oder Verbesserungsvorschläge hat</w:t>
+      </w:r>
+      <w:r>
+        <w:t>, kann uns unter folgender Mail</w:t>
+      </w:r>
+      <w:r>
+        <w:t>-Adresse erreichen:</w:t>
+      </w:r>
+    </w:p>
+    <w:p/>
+    <w:p>
+      <w:hyperlink r:id="rId8" w:history="1">
+        <w:r>
+          <w:t>Svenja@acagamics.de</w:t>
+        </w:r>
+      </w:hyperlink>
+    </w:p>
+    <w:p/>
+    <w:p>
+      <w:pPr>
+        <w:rPr>
+          <w:b/>
+        </w:rPr>
+      </w:pPr>
+      <w:r>
+        <w:rPr>
+          <w:b/>
+        </w:rPr>
+        <w:t>Systemanforderungen</w:t>
+      </w:r>
+    </w:p>
+    <w:p>
+      <w:pPr>
+        <w:pStyle w:val="Default"/>
+      </w:pPr>
+    </w:p>
+    <w:p>
+      <w:pPr>
+        <w:pStyle w:val="Default"/>
+        <w:numPr>
+          <w:ilvl w:val="0"/>
+          <w:numId w:val="1"/>
+        </w:numPr>
+        <w:spacing w:after="81"/>
+        <w:rPr>
+          <w:sz w:val="23"/>
+          <w:szCs w:val="23"/>
+        </w:rPr>
+      </w:pPr>
+      <w:r>
+        <w:rPr>
+          <w:sz w:val="23"/>
+          <w:szCs w:val="23"/>
+        </w:rPr>
+        <w:t xml:space="preserve">Grafikkarte mit Unterstützung für </w:t>
+      </w:r>
+      <w:proofErr w:type="spellStart"/>
+      <w:r>
+        <w:rPr>
+          <w:sz w:val="23"/>
+          <w:szCs w:val="23"/>
+        </w:rPr>
+        <w:t>Shader</w:t>
+      </w:r>
+      <w:proofErr w:type="spellEnd"/>
+      <w:r>
+        <w:rPr>
+          <w:sz w:val="23"/>
+          <w:szCs w:val="23"/>
+        </w:rPr>
+        <w:t xml:space="preserve"> Version 3 </w:t>
+      </w:r>
+    </w:p>
+    <w:p>
+      <w:pPr>
+        <w:pStyle w:val="Default"/>
+        <w:numPr>
+          <w:ilvl w:val="0"/>
+          <w:numId w:val="1"/>
+        </w:numPr>
+        <w:spacing w:after="81"/>
+        <w:rPr>
+          <w:sz w:val="23"/>
+          <w:szCs w:val="23"/>
+        </w:rPr>
+      </w:pPr>
+      <w:r>
+        <w:rPr>
+          <w:sz w:val="23"/>
+          <w:szCs w:val="23"/>
+        </w:rPr>
+        <w:t xml:space="preserve">mindestens 2 GB Arbeitsspeicher </w:t>
+      </w:r>
+    </w:p>
+    <w:p>
+      <w:pPr>
+        <w:pStyle w:val="Default"/>
+        <w:numPr>
+          <w:ilvl w:val="0"/>
+          <w:numId w:val="1"/>
+        </w:numPr>
+        <w:spacing w:after="81"/>
+        <w:rPr>
+          <w:sz w:val="23"/>
+          <w:szCs w:val="23"/>
+        </w:rPr>
+      </w:pPr>
+      <w:r>
+        <w:rPr>
+          <w:sz w:val="23"/>
+          <w:szCs w:val="23"/>
+        </w:rPr>
+        <w:t xml:space="preserve">mindestens 600 MB freier Speicherplatz </w:t>
+      </w:r>
+    </w:p>
+    <w:p>
+      <w:pPr>
+        <w:pStyle w:val="Default"/>
+        <w:numPr>
+          <w:ilvl w:val="0"/>
+          <w:numId w:val="1"/>
+        </w:numPr>
+        <w:rPr>
+          <w:sz w:val="23"/>
+          <w:szCs w:val="23"/>
+        </w:rPr>
+      </w:pPr>
+      <w:r>
+        <w:rPr>
+          <w:sz w:val="23"/>
+          <w:szCs w:val="23"/>
+        </w:rPr>
+        <w:lastRenderedPageBreak/>
+        <w:t xml:space="preserve">XNA Framework </w:t>
+      </w:r>
+      <w:proofErr w:type="spellStart"/>
+      <w:r>
+        <w:rPr>
+          <w:sz w:val="23"/>
+          <w:szCs w:val="23"/>
+        </w:rPr>
+        <w:t>Redistributable</w:t>
+      </w:r>
+      <w:proofErr w:type="spellEnd"/>
+      <w:r>
+        <w:rPr>
+          <w:sz w:val="23"/>
+          <w:szCs w:val="23"/>
+        </w:rPr>
+        <w:t xml:space="preserve"> 4.0 und das .</w:t>
+      </w:r>
+      <w:r>
+        <w:rPr>
+          <w:sz w:val="23"/>
+          <w:szCs w:val="23"/>
+        </w:rPr>
+        <w:t>NET Framework 4.0 Extended mü</w:t>
+      </w:r>
+      <w:r>
+        <w:rPr>
+          <w:sz w:val="23"/>
+          <w:szCs w:val="23"/>
+        </w:rPr>
+        <w:t>ss</w:t>
+      </w:r>
+      <w:r>
+        <w:rPr>
+          <w:sz w:val="23"/>
+          <w:szCs w:val="23"/>
+        </w:rPr>
+        <w:t>en</w:t>
+      </w:r>
+      <w:r>
+        <w:rPr>
+          <w:sz w:val="23"/>
+          <w:szCs w:val="23"/>
+        </w:rPr>
+        <w:t xml:space="preserve"> installiert sein </w:t>
+      </w:r>
+    </w:p>
+    <w:p/>
+    <w:p>
+      <w:pPr>
+        <w:rPr>
+          <w:b/>
+        </w:rPr>
+      </w:pPr>
+      <w:proofErr w:type="spellStart"/>
+      <w:r>
+        <w:rPr>
+          <w:b/>
+        </w:rPr>
+        <w:t>Credits</w:t>
+      </w:r>
+      <w:proofErr w:type="spellEnd"/>
+    </w:p>
+    <w:p>
+      <w:pPr>
+        <w:pStyle w:val="Listenabsatz"/>
+        <w:numPr>
+          <w:ilvl w:val="0"/>
+          <w:numId w:val="1"/>
+        </w:numPr>
+      </w:pPr>
+      <w:r>
+        <w:t>Anne-Lena Simon: Projektleitung, 2D-Grafik, Entwicklung</w:t>
+      </w:r>
+    </w:p>
+    <w:p>
+      <w:pPr>
+        <w:pStyle w:val="Listenabsatz"/>
+        <w:numPr>
+          <w:ilvl w:val="0"/>
+          <w:numId w:val="1"/>
+        </w:numPr>
+      </w:pPr>
+      <w:r>
+        <w:t>B</w:t>
+      </w:r>
+      <w:r>
+        <w:t>jörn Golla: Entwicklung</w:t>
+      </w:r>
+    </w:p>
+    <w:p>
+      <w:pPr>
+        <w:pStyle w:val="Listenabsatz"/>
+        <w:numPr>
+          <w:ilvl w:val="0"/>
+          <w:numId w:val="1"/>
+        </w:numPr>
+      </w:pPr>
+      <w:r>
+        <w:t>Sebastian Rohde: 3D-Grafik, Entwicklung</w:t>
+      </w:r>
+    </w:p>
+    <w:p>
+      <w:pPr>
+        <w:pStyle w:val="Listenabsatz"/>
+        <w:numPr>
+          <w:ilvl w:val="0"/>
+          <w:numId w:val="1"/>
+        </w:numPr>
+      </w:pPr>
+      <w:r>
+        <w:t xml:space="preserve">Svenja </w:t>
+      </w:r>
+      <w:proofErr w:type="spellStart"/>
+      <w:r>
         <w:t>Handreck</w:t>
       </w:r>
       <w:proofErr w:type="spellEnd"/>
       <w:r>
-        <w:t>: GUI, 2</w:t>
-      </w:r>
-      <w:r>
-        <w:t>D-Grafik, Entwicklung</w:t>
+        <w:t>: GUI, 2D-Grafik, Entwicklung</w:t>
       </w:r>
     </w:p>
     <w:sectPr>
@@ -298,6 +490,127 @@
     </w:p>
   </w:footnote>
 </w:footnotes>
+</file>
+
+<file path=word/numbering.xml><?xml version="1.0" encoding="utf-8"?>
+<w:numbering xmlns:ve="http://schemas.openxmlformats.org/markup-compatibility/2006" xmlns:o="urn:schemas-microsoft-com:office:office" xmlns:r="http://schemas.openxmlformats.org/officeDocument/2006/relationships" xmlns:m="http://schemas.openxmlformats.org/officeDocument/2006/math" xmlns:v="urn:schemas-microsoft-com:vml" xmlns:wp="http://schemas.openxmlformats.org/drawingml/2006/wordprocessingDrawing" xmlns:w10="urn:schemas-microsoft-com:office:word" xmlns:w="http://schemas.openxmlformats.org/wordprocessingml/2006/main" xmlns:wne="http://schemas.microsoft.com/office/word/2006/wordml">
+  <w:abstractNum w:abstractNumId="0">
+    <w:nsid w:val="30D17985"/>
+    <w:multiLevelType w:val="hybridMultilevel"/>
+    <w:tmpl w:val="9F3E97EE"/>
+    <w:lvl w:ilvl="0" w:tplc="04070001">
+      <w:start w:val="1"/>
+      <w:numFmt w:val="bullet"/>
+      <w:lvlText w:val=""/>
+      <w:lvlJc w:val="left"/>
+      <w:pPr>
+        <w:ind w:left="720" w:hanging="360"/>
+      </w:pPr>
+      <w:rPr>
+        <w:rFonts w:ascii="Symbol" w:hAnsi="Symbol" w:hint="default"/>
+      </w:rPr>
+    </w:lvl>
+    <w:lvl w:ilvl="1" w:tplc="04070003" w:tentative="1">
+      <w:start w:val="1"/>
+      <w:numFmt w:val="bullet"/>
+      <w:lvlText w:val="o"/>
+      <w:lvlJc w:val="left"/>
+      <w:pPr>
+        <w:ind w:left="1440" w:hanging="360"/>
+      </w:pPr>
+      <w:rPr>
+        <w:rFonts w:ascii="Courier New" w:hAnsi="Courier New" w:cs="Courier New" w:hint="default"/>
+      </w:rPr>
+    </w:lvl>
+    <w:lvl w:ilvl="2" w:tplc="04070005" w:tentative="1">
+      <w:start w:val="1"/>
+      <w:numFmt w:val="bullet"/>
+      <w:lvlText w:val=""/>
+      <w:lvlJc w:val="left"/>
+      <w:pPr>
+        <w:ind w:left="2160" w:hanging="360"/>
+      </w:pPr>
+      <w:rPr>
+        <w:rFonts w:ascii="Wingdings" w:hAnsi="Wingdings" w:hint="default"/>
+      </w:rPr>
+    </w:lvl>
+    <w:lvl w:ilvl="3" w:tplc="04070001" w:tentative="1">
+      <w:start w:val="1"/>
+      <w:numFmt w:val="bullet"/>
+      <w:lvlText w:val=""/>
+      <w:lvlJc w:val="left"/>
+      <w:pPr>
+        <w:ind w:left="2880" w:hanging="360"/>
+      </w:pPr>
+      <w:rPr>
+        <w:rFonts w:ascii="Symbol" w:hAnsi="Symbol" w:hint="default"/>
+      </w:rPr>
+    </w:lvl>
+    <w:lvl w:ilvl="4" w:tplc="04070003" w:tentative="1">
+      <w:start w:val="1"/>
+      <w:numFmt w:val="bullet"/>
+      <w:lvlText w:val="o"/>
+      <w:lvlJc w:val="left"/>
+      <w:pPr>
+        <w:ind w:left="3600" w:hanging="360"/>
+      </w:pPr>
+      <w:rPr>
+        <w:rFonts w:ascii="Courier New" w:hAnsi="Courier New" w:cs="Courier New" w:hint="default"/>
+      </w:rPr>
+    </w:lvl>
+    <w:lvl w:ilvl="5" w:tplc="04070005" w:tentative="1">
+      <w:start w:val="1"/>
+      <w:numFmt w:val="bullet"/>
+      <w:lvlText w:val=""/>
+      <w:lvlJc w:val="left"/>
+      <w:pPr>
+        <w:ind w:left="4320" w:hanging="360"/>
+      </w:pPr>
+      <w:rPr>
+        <w:rFonts w:ascii="Wingdings" w:hAnsi="Wingdings" w:hint="default"/>
+      </w:rPr>
+    </w:lvl>
+    <w:lvl w:ilvl="6" w:tplc="04070001" w:tentative="1">
+      <w:start w:val="1"/>
+      <w:numFmt w:val="bullet"/>
+      <w:lvlText w:val=""/>
+      <w:lvlJc w:val="left"/>
+      <w:pPr>
+        <w:ind w:left="5040" w:hanging="360"/>
+      </w:pPr>
+      <w:rPr>
+        <w:rFonts w:ascii="Symbol" w:hAnsi="Symbol" w:hint="default"/>
+      </w:rPr>
+    </w:lvl>
+    <w:lvl w:ilvl="7" w:tplc="04070003" w:tentative="1">
+      <w:start w:val="1"/>
+      <w:numFmt w:val="bullet"/>
+      <w:lvlText w:val="o"/>
+      <w:lvlJc w:val="left"/>
+      <w:pPr>
+        <w:ind w:left="5760" w:hanging="360"/>
+      </w:pPr>
+      <w:rPr>
+        <w:rFonts w:ascii="Courier New" w:hAnsi="Courier New" w:cs="Courier New" w:hint="default"/>
+      </w:rPr>
+    </w:lvl>
+    <w:lvl w:ilvl="8" w:tplc="04070005" w:tentative="1">
+      <w:start w:val="1"/>
+      <w:numFmt w:val="bullet"/>
+      <w:lvlText w:val=""/>
+      <w:lvlJc w:val="left"/>
+      <w:pPr>
+        <w:ind w:left="6480" w:hanging="360"/>
+      </w:pPr>
+      <w:rPr>
+        <w:rFonts w:ascii="Wingdings" w:hAnsi="Wingdings" w:hint="default"/>
+      </w:rPr>
+    </w:lvl>
+  </w:abstractNum>
+  <w:num w:numId="1">
+    <w:abstractNumId w:val="0"/>
+  </w:num>
+</w:numbering>
 </file>
 
 <file path=word/styles.xml><?xml version="1.0" encoding="utf-8"?>
@@ -547,6 +860,64 @@
     <w:rPr>
       <w:color w:val="000080"/>
       <w:u w:val="single"/>
+    </w:rPr>
+  </w:style>
+  <w:style w:type="paragraph" w:styleId="Sprechblasentext">
+    <w:name w:val="Balloon Text"/>
+    <w:basedOn w:val="Standard"/>
+    <w:link w:val="SprechblasentextZchn"/>
+    <w:uiPriority w:val="99"/>
+    <w:semiHidden/>
+    <w:unhideWhenUsed/>
+    <w:rsid w:val="001F1F12"/>
+    <w:rPr>
+      <w:rFonts w:ascii="Tahoma" w:hAnsi="Tahoma"/>
+      <w:sz w:val="16"/>
+      <w:szCs w:val="14"/>
+    </w:rPr>
+  </w:style>
+  <w:style w:type="character" w:customStyle="1" w:styleId="SprechblasentextZchn">
+    <w:name w:val="Sprechblasentext Zchn"/>
+    <w:basedOn w:val="Absatz-Standardschriftart"/>
+    <w:link w:val="Sprechblasentext"/>
+    <w:uiPriority w:val="99"/>
+    <w:semiHidden/>
+    <w:rsid w:val="001F1F12"/>
+    <w:rPr>
+      <w:rFonts w:ascii="Tahoma" w:hAnsi="Tahoma"/>
+      <w:sz w:val="16"/>
+      <w:szCs w:val="14"/>
+    </w:rPr>
+  </w:style>
+  <w:style w:type="paragraph" w:customStyle="1" w:styleId="Default">
+    <w:name w:val="Default"/>
+    <w:rsid w:val="001F1F12"/>
+    <w:pPr>
+      <w:widowControl/>
+      <w:suppressAutoHyphens w:val="0"/>
+      <w:autoSpaceDE w:val="0"/>
+      <w:adjustRightInd w:val="0"/>
+      <w:textAlignment w:val="auto"/>
+    </w:pPr>
+    <w:rPr>
+      <w:rFonts w:ascii="Calibri" w:hAnsi="Calibri" w:cs="Calibri"/>
+      <w:color w:val="000000"/>
+      <w:kern w:val="0"/>
+      <w:lang w:bidi="ar-SA"/>
+    </w:rPr>
+  </w:style>
+  <w:style w:type="paragraph" w:styleId="Listenabsatz">
+    <w:name w:val="List Paragraph"/>
+    <w:basedOn w:val="Standard"/>
+    <w:uiPriority w:val="34"/>
+    <w:qFormat/>
+    <w:rsid w:val="001F1F12"/>
+    <w:pPr>
+      <w:ind w:left="720"/>
+      <w:contextualSpacing/>
+    </w:pPr>
+    <w:rPr>
+      <w:szCs w:val="21"/>
     </w:rPr>
   </w:style>
 </w:styles>

</xml_diff>